<commit_message>
Truncate DB button added
</commit_message>
<xml_diff>
--- a/Files/newsletter/Newsletter.docx
+++ b/Files/newsletter/Newsletter.docx
@@ -464,494 +464,6 @@
     <w:p>
       <w:r>
         <w:br w:type="page"/>
-      </w:r>
-    </w:p>
-    <w:p>
-      <w:pPr>
-        <w:spacing w:before="200" w:after="40"/>
-        <w:ind w:left="-480" w:right="-480"/>
-      </w:pPr>
-      <w:r>
-        <w:rPr>
-          <w:rFonts w:ascii="Footlight MT Light" w:hAnsi="Footlight MT Light"/>
-          <w:b/>
-          <w:color w:val="005BAA"/>
-          <w:sz w:val="24"/>
-        </w:rPr>
-        <w:t>Highlights of the Department</w:t>
-      </w:r>
-    </w:p>
-    <w:p>
-      <w:pPr>
-        <w:spacing w:before="80" w:after="0"/>
-        <w:ind w:left="-480" w:right="-480"/>
-      </w:pPr>
-      <w:r>
-        <w:t xml:space="preserve">Ms. Kavita Bathe : </w:t>
-      </w:r>
-      <w:r>
-        <w:drawing>
-          <wp:inline xmlns:a="http://schemas.openxmlformats.org/drawingml/2006/main" xmlns:pic="http://schemas.openxmlformats.org/drawingml/2006/picture">
-            <wp:extent cx="72000" cy="72000"/>
-            <wp:docPr id="12" name="Picture 12"/>
-            <wp:cNvGraphicFramePr>
-              <a:graphicFrameLocks noChangeAspect="1"/>
-            </wp:cNvGraphicFramePr>
-            <a:graphic>
-              <a:graphicData uri="http://schemas.openxmlformats.org/drawingml/2006/picture">
-                <pic:pic>
-                  <pic:nvPicPr>
-                    <pic:cNvPr id="0" name="image.png"/>
-                    <pic:cNvPicPr/>
-                  </pic:nvPicPr>
-                  <pic:blipFill>
-                    <a:blip r:embed="rId10"/>
-                    <a:stretch>
-                      <a:fillRect/>
-                    </a:stretch>
-                  </pic:blipFill>
-                  <pic:spPr>
-                    <a:xfrm>
-                      <a:off x="0" y="0"/>
-                      <a:ext cx="72000" cy="72000"/>
-                    </a:xfrm>
-                    <a:prstGeom prst="rect"/>
-                  </pic:spPr>
-                </pic:pic>
-              </a:graphicData>
-            </a:graphic>
-          </wp:inline>
-        </w:drawing>
-      </w:r>
-      <w:r>
-        <w:rPr>
-          <w:rFonts w:ascii="Footlight MT Light" w:hAnsi="Footlight MT Light"/>
-          <w:b w:val="0"/>
-          <w:color w:val="A93639"/>
-          <w:sz w:val="24"/>
-        </w:rPr>
-        <w:t xml:space="preserve">   Working on the consultancy project B2B: Funding Agency: Godavari Biorefineries Ltd, Karnataka</w:t>
-      </w:r>
-    </w:p>
-    <w:p>
-      <w:pPr>
-        <w:spacing w:before="80" w:after="0"/>
-        <w:ind w:left="-480" w:right="-480"/>
-      </w:pPr>
-      <w:r>
-        <w:t xml:space="preserve">Ms. Kavita Bathe : </w:t>
-      </w:r>
-      <w:r>
-        <w:drawing>
-          <wp:inline xmlns:a="http://schemas.openxmlformats.org/drawingml/2006/main" xmlns:pic="http://schemas.openxmlformats.org/drawingml/2006/picture">
-            <wp:extent cx="72000" cy="72000"/>
-            <wp:docPr id="13" name="Picture 13"/>
-            <wp:cNvGraphicFramePr>
-              <a:graphicFrameLocks noChangeAspect="1"/>
-            </wp:cNvGraphicFramePr>
-            <a:graphic>
-              <a:graphicData uri="http://schemas.openxmlformats.org/drawingml/2006/picture">
-                <pic:pic>
-                  <pic:nvPicPr>
-                    <pic:cNvPr id="0" name="image.png"/>
-                    <pic:cNvPicPr/>
-                  </pic:nvPicPr>
-                  <pic:blipFill>
-                    <a:blip r:embed="rId10"/>
-                    <a:stretch>
-                      <a:fillRect/>
-                    </a:stretch>
-                  </pic:blipFill>
-                  <pic:spPr>
-                    <a:xfrm>
-                      <a:off x="0" y="0"/>
-                      <a:ext cx="72000" cy="72000"/>
-                    </a:xfrm>
-                    <a:prstGeom prst="rect"/>
-                  </pic:spPr>
-                </pic:pic>
-              </a:graphicData>
-            </a:graphic>
-          </wp:inline>
-        </w:drawing>
-      </w:r>
-      <w:r>
-        <w:rPr>
-          <w:rFonts w:ascii="Footlight MT Light" w:hAnsi="Footlight MT Light"/>
-          <w:b w:val="0"/>
-          <w:color w:val="A93639"/>
-          <w:sz w:val="24"/>
-        </w:rPr>
-        <w:t xml:space="preserve">   Appointed as reviewer of papers of the 4th Biennial International Conference on Nascent Technologies in Engineering for Fr. C. Rodrigues Institute of Technology, Vashi, Navi Mumbai, (India) in its premises in association with IEEE &amp; IAS on January 15-16, 2021.</w:t>
-      </w:r>
-    </w:p>
-    <w:p>
-      <w:pPr>
-        <w:spacing w:before="80" w:after="0"/>
-        <w:ind w:left="-480" w:right="-480"/>
-      </w:pPr>
-      <w:r>
-        <w:t xml:space="preserve">Dr. Sunita Patil: </w:t>
-      </w:r>
-      <w:r>
-        <w:drawing>
-          <wp:inline xmlns:a="http://schemas.openxmlformats.org/drawingml/2006/main" xmlns:pic="http://schemas.openxmlformats.org/drawingml/2006/picture">
-            <wp:extent cx="72000" cy="72000"/>
-            <wp:docPr id="14" name="Picture 14"/>
-            <wp:cNvGraphicFramePr>
-              <a:graphicFrameLocks noChangeAspect="1"/>
-            </wp:cNvGraphicFramePr>
-            <a:graphic>
-              <a:graphicData uri="http://schemas.openxmlformats.org/drawingml/2006/picture">
-                <pic:pic>
-                  <pic:nvPicPr>
-                    <pic:cNvPr id="0" name="image.png"/>
-                    <pic:cNvPicPr/>
-                  </pic:nvPicPr>
-                  <pic:blipFill>
-                    <a:blip r:embed="rId10"/>
-                    <a:stretch>
-                      <a:fillRect/>
-                    </a:stretch>
-                  </pic:blipFill>
-                  <pic:spPr>
-                    <a:xfrm>
-                      <a:off x="0" y="0"/>
-                      <a:ext cx="72000" cy="72000"/>
-                    </a:xfrm>
-                    <a:prstGeom prst="rect"/>
-                  </pic:spPr>
-                </pic:pic>
-              </a:graphicData>
-            </a:graphic>
-          </wp:inline>
-        </w:drawing>
-      </w:r>
-      <w:r>
-        <w:rPr>
-          <w:rFonts w:ascii="Footlight MT Light" w:hAnsi="Footlight MT Light"/>
-          <w:b w:val="0"/>
-          <w:color w:val="A93639"/>
-          <w:sz w:val="24"/>
-        </w:rPr>
-        <w:t xml:space="preserve">   Appointed as reviewer of papers of the 4th Biennial International Conference on Nascent Technologies in Engineering for Fr. C. Rodrigues Institute of Technology, Vashi, Navi Mumbai, (India) in its</w:t>
-        <w:br/>
-        <w:br/>
-        <w:t>K.J.Somaiya Institute of Engineering and Information Technology,Sion,Mumbai-22</w:t>
-        <w:br/>
-        <w:br/>
-        <w:t>premises in association with IEEE &amp; IAS on</w:t>
-        <w:br/>
-        <w:br/>
-        <w:t>January 15-16, 2021</w:t>
-      </w:r>
-    </w:p>
-    <w:p>
-      <w:pPr>
-        <w:spacing w:before="80" w:after="0"/>
-        <w:ind w:left="-480" w:right="-480"/>
-      </w:pPr>
-      <w:r>
-        <w:t xml:space="preserve">: </w:t>
-      </w:r>
-      <w:r>
-        <w:drawing>
-          <wp:inline xmlns:a="http://schemas.openxmlformats.org/drawingml/2006/main" xmlns:pic="http://schemas.openxmlformats.org/drawingml/2006/picture">
-            <wp:extent cx="72000" cy="72000"/>
-            <wp:docPr id="15" name="Picture 15"/>
-            <wp:cNvGraphicFramePr>
-              <a:graphicFrameLocks noChangeAspect="1"/>
-            </wp:cNvGraphicFramePr>
-            <a:graphic>
-              <a:graphicData uri="http://schemas.openxmlformats.org/drawingml/2006/picture">
-                <pic:pic>
-                  <pic:nvPicPr>
-                    <pic:cNvPr id="0" name="image.png"/>
-                    <pic:cNvPicPr/>
-                  </pic:nvPicPr>
-                  <pic:blipFill>
-                    <a:blip r:embed="rId10"/>
-                    <a:stretch>
-                      <a:fillRect/>
-                    </a:stretch>
-                  </pic:blipFill>
-                  <pic:spPr>
-                    <a:xfrm>
-                      <a:off x="0" y="0"/>
-                      <a:ext cx="72000" cy="72000"/>
-                    </a:xfrm>
-                    <a:prstGeom prst="rect"/>
-                  </pic:spPr>
-                </pic:pic>
-              </a:graphicData>
-            </a:graphic>
-          </wp:inline>
-        </w:drawing>
-      </w:r>
-      <w:r>
-        <w:rPr>
-          <w:rFonts w:ascii="Footlight MT Light" w:hAnsi="Footlight MT Light"/>
-          <w:b w:val="0"/>
-          <w:color w:val="A93639"/>
-          <w:sz w:val="24"/>
-        </w:rPr>
-        <w:t xml:space="preserve">   Result of BE Sem VII-100%, TE Sem V-100% and SE Sem III-98.52%</w:t>
-      </w:r>
-    </w:p>
-    <w:p>
-      <w:pPr>
-        <w:spacing w:before="80" w:after="0"/>
-        <w:ind w:left="-480" w:right="-480"/>
-      </w:pPr>
-      <w:r>
-        <w:t xml:space="preserve">: </w:t>
-      </w:r>
-      <w:r>
-        <w:drawing>
-          <wp:inline xmlns:a="http://schemas.openxmlformats.org/drawingml/2006/main" xmlns:pic="http://schemas.openxmlformats.org/drawingml/2006/picture">
-            <wp:extent cx="72000" cy="72000"/>
-            <wp:docPr id="16" name="Picture 16"/>
-            <wp:cNvGraphicFramePr>
-              <a:graphicFrameLocks noChangeAspect="1"/>
-            </wp:cNvGraphicFramePr>
-            <a:graphic>
-              <a:graphicData uri="http://schemas.openxmlformats.org/drawingml/2006/picture">
-                <pic:pic>
-                  <pic:nvPicPr>
-                    <pic:cNvPr id="0" name="image.png"/>
-                    <pic:cNvPicPr/>
-                  </pic:nvPicPr>
-                  <pic:blipFill>
-                    <a:blip r:embed="rId10"/>
-                    <a:stretch>
-                      <a:fillRect/>
-                    </a:stretch>
-                  </pic:blipFill>
-                  <pic:spPr>
-                    <a:xfrm>
-                      <a:off x="0" y="0"/>
-                      <a:ext cx="72000" cy="72000"/>
-                    </a:xfrm>
-                    <a:prstGeom prst="rect"/>
-                  </pic:spPr>
-                </pic:pic>
-              </a:graphicData>
-            </a:graphic>
-          </wp:inline>
-        </w:drawing>
-      </w:r>
-      <w:r>
-        <w:rPr>
-          <w:rFonts w:ascii="Footlight MT Light" w:hAnsi="Footlight MT Light"/>
-          <w:b w:val="0"/>
-          <w:color w:val="A93639"/>
-          <w:sz w:val="24"/>
-        </w:rPr>
-        <w:t xml:space="preserve">   Faculties actively involved in R&amp;D, consultancy, Projects and has collaboration with several industries and institutes</w:t>
-      </w:r>
-    </w:p>
-    <w:p>
-      <w:pPr>
-        <w:spacing w:before="200" w:after="40"/>
-        <w:ind w:left="-480" w:right="-480"/>
-      </w:pPr>
-      <w:r>
-        <w:rPr>
-          <w:rFonts w:ascii="Footlight MT Light" w:hAnsi="Footlight MT Light"/>
-          <w:b/>
-          <w:color w:val="005BAA"/>
-          <w:sz w:val="24"/>
-        </w:rPr>
-        <w:t>Remarkable Milestones:</w:t>
-      </w:r>
-    </w:p>
-    <w:p>
-      <w:pPr>
-        <w:spacing w:before="40" w:after="0"/>
-        <w:ind w:left="-480" w:right="-480"/>
-      </w:pPr>
-      <w:r>
-        <w:rPr>
-          <w:rFonts w:ascii="Footlight MT Light" w:hAnsi="Footlight MT Light"/>
-          <w:b w:val="0"/>
-          <w:color w:val="A93639"/>
-          <w:sz w:val="24"/>
-        </w:rPr>
-        <w:t>Vaibhav Lakhani, Aziz Bohra and Prince Gada, had initiated a new student club "Developer Student Club (DSC)" , in January 2020. This club aims to collaborate and become a chapter of Google Developer Student Club.</w:t>
-      </w:r>
-    </w:p>
-    <w:p>
-      <w:pPr>
-        <w:spacing w:before="40" w:after="0"/>
-        <w:ind w:left="-480" w:right="-480"/>
-      </w:pPr>
-      <w:r>
-        <w:rPr>
-          <w:rFonts w:ascii="Footlight MT Light" w:hAnsi="Footlight MT Light"/>
-          <w:b w:val="0"/>
-          <w:color w:val="A93639"/>
-          <w:sz w:val="24"/>
-        </w:rPr>
-        <w:t>ISRO selected KJSIEIT’s student satellite teams proposal for launching experimental satellite platform aboard PS4-Orbital Platform program.</w:t>
-      </w:r>
-    </w:p>
-    <w:p>
-      <w:pPr>
-        <w:spacing w:before="40" w:after="0"/>
-        <w:ind w:left="-480" w:right="-480"/>
-      </w:pPr>
-      <w:r>
-        <w:drawing>
-          <wp:inline xmlns:a="http://schemas.openxmlformats.org/drawingml/2006/main" xmlns:pic="http://schemas.openxmlformats.org/drawingml/2006/picture">
-            <wp:extent cx="5486400" cy="2743200"/>
-            <wp:docPr id="17" name="Picture 17"/>
-            <wp:cNvGraphicFramePr>
-              <a:graphicFrameLocks noChangeAspect="1"/>
-            </wp:cNvGraphicFramePr>
-            <a:graphic>
-              <a:graphicData uri="http://schemas.openxmlformats.org/drawingml/2006/picture">
-                <pic:pic>
-                  <pic:nvPicPr>
-                    <pic:cNvPr id="0" name="image.png"/>
-                    <pic:cNvPicPr/>
-                  </pic:nvPicPr>
-                  <pic:blipFill>
-                    <a:blip r:embed="rId11"/>
-                    <a:stretch>
-                      <a:fillRect/>
-                    </a:stretch>
-                  </pic:blipFill>
-                  <pic:spPr>
-                    <a:xfrm>
-                      <a:off x="0" y="0"/>
-                      <a:ext cx="5486400" cy="2743200"/>
-                    </a:xfrm>
-                    <a:prstGeom prst="rect"/>
-                  </pic:spPr>
-                </pic:pic>
-              </a:graphicData>
-            </a:graphic>
-          </wp:inline>
-        </w:drawing>
-      </w:r>
-    </w:p>
-    <w:p>
-      <w:pPr>
-        <w:spacing w:before="40" w:after="0"/>
-        <w:ind w:left="-480" w:right="-480"/>
-      </w:pPr>
-      <w:r>
-        <w:rPr>
-          <w:rFonts w:ascii="Footlight MT Light" w:hAnsi="Footlight MT Light"/>
-          <w:b w:val="0"/>
-          <w:color w:val="A93639"/>
-          <w:sz w:val="24"/>
-        </w:rPr>
-        <w:t>Divya Jain and Vinayak Malviya Final year Computer Engineering students (2020-21) along with team members from Information Technology department won First Prize (INR 1 Lakh) in Smart India Hackathon 2020 for Problem Statement Unified System for Agricultural Prediction using Artificial Intelligence (USAPA)</w:t>
-      </w:r>
-    </w:p>
-    <w:p>
-      <w:pPr>
-        <w:spacing w:before="40" w:after="0"/>
-        <w:ind w:left="-480" w:right="-480"/>
-      </w:pPr>
-      <w:r>
-        <w:drawing>
-          <wp:inline xmlns:a="http://schemas.openxmlformats.org/drawingml/2006/main" xmlns:pic="http://schemas.openxmlformats.org/drawingml/2006/picture">
-            <wp:extent cx="5486400" cy="2743200"/>
-            <wp:docPr id="18" name="Picture 18"/>
-            <wp:cNvGraphicFramePr>
-              <a:graphicFrameLocks noChangeAspect="1"/>
-            </wp:cNvGraphicFramePr>
-            <a:graphic>
-              <a:graphicData uri="http://schemas.openxmlformats.org/drawingml/2006/picture">
-                <pic:pic>
-                  <pic:nvPicPr>
-                    <pic:cNvPr id="0" name="image.png"/>
-                    <pic:cNvPicPr/>
-                  </pic:nvPicPr>
-                  <pic:blipFill>
-                    <a:blip r:embed="rId12"/>
-                    <a:stretch>
-                      <a:fillRect/>
-                    </a:stretch>
-                  </pic:blipFill>
-                  <pic:spPr>
-                    <a:xfrm>
-                      <a:off x="0" y="0"/>
-                      <a:ext cx="5486400" cy="2743200"/>
-                    </a:xfrm>
-                    <a:prstGeom prst="rect"/>
-                  </pic:spPr>
-                </pic:pic>
-              </a:graphicData>
-            </a:graphic>
-          </wp:inline>
-        </w:drawing>
-      </w:r>
-    </w:p>
-    <w:p>
-      <w:pPr>
-        <w:spacing w:before="200" w:after="40"/>
-        <w:ind w:left="-480" w:right="-480"/>
-      </w:pPr>
-      <w:r>
-        <w:rPr>
-          <w:rFonts w:ascii="Footlight MT Light" w:hAnsi="Footlight MT Light"/>
-          <w:b/>
-          <w:color w:val="005BAA"/>
-          <w:sz w:val="24"/>
-        </w:rPr>
-        <w:t>Activities Conducted for Students</w:t>
-      </w:r>
-    </w:p>
-    <w:p>
-      <w:pPr>
-        <w:spacing w:before="80" w:after="0"/>
-        <w:ind w:left="-480" w:right="-480"/>
-      </w:pPr>
-      <w:r>
-        <w:drawing>
-          <wp:inline xmlns:a="http://schemas.openxmlformats.org/drawingml/2006/main" xmlns:pic="http://schemas.openxmlformats.org/drawingml/2006/picture">
-            <wp:extent cx="72000" cy="72000"/>
-            <wp:docPr id="19" name="Picture 19"/>
-            <wp:cNvGraphicFramePr>
-              <a:graphicFrameLocks noChangeAspect="1"/>
-            </wp:cNvGraphicFramePr>
-            <a:graphic>
-              <a:graphicData uri="http://schemas.openxmlformats.org/drawingml/2006/picture">
-                <pic:pic>
-                  <pic:nvPicPr>
-                    <pic:cNvPr id="0" name="image.png"/>
-                    <pic:cNvPicPr/>
-                  </pic:nvPicPr>
-                  <pic:blipFill>
-                    <a:blip r:embed="rId10"/>
-                    <a:stretch>
-                      <a:fillRect/>
-                    </a:stretch>
-                  </pic:blipFill>
-                  <pic:spPr>
-                    <a:xfrm>
-                      <a:off x="0" y="0"/>
-                      <a:ext cx="72000" cy="72000"/>
-                    </a:xfrm>
-                    <a:prstGeom prst="rect"/>
-                  </pic:spPr>
-                </pic:pic>
-              </a:graphicData>
-            </a:graphic>
-          </wp:inline>
-        </w:drawing>
-      </w:r>
-      <w:r>
-        <w:rPr>
-          <w:rFonts w:ascii="Footlight MT Light" w:hAnsi="Footlight MT Light"/>
-          <w:b w:val="0"/>
-          <w:color w:val="A93639"/>
-          <w:sz w:val="24"/>
-        </w:rPr>
-        <w:t xml:space="preserve">   Writing another description</w:t>
       </w:r>
     </w:p>
     <w:tbl>
@@ -1028,7 +540,7 @@
               <w:drawing>
                 <wp:inline xmlns:a="http://schemas.openxmlformats.org/drawingml/2006/main" xmlns:pic="http://schemas.openxmlformats.org/drawingml/2006/picture">
                   <wp:extent cx="3291840" cy="2286000"/>
-                  <wp:docPr id="20" name="Picture 20"/>
+                  <wp:docPr id="12" name="Picture 12"/>
                   <wp:cNvGraphicFramePr>
                     <a:graphicFrameLocks noChangeAspect="1"/>
                   </wp:cNvGraphicFramePr>
@@ -1036,11 +548,11 @@
                     <a:graphicData uri="http://schemas.openxmlformats.org/drawingml/2006/picture">
                       <pic:pic>
                         <pic:nvPicPr>
-                          <pic:cNvPr id="0" name="chart3.png"/>
+                          <pic:cNvPr id="0" name="chart1.png"/>
                           <pic:cNvPicPr/>
                         </pic:nvPicPr>
                         <pic:blipFill>
-                          <a:blip r:embed="rId13"/>
+                          <a:blip r:embed="rId11"/>
                           <a:stretch>
                             <a:fillRect/>
                           </a:stretch>
@@ -1069,7 +581,7 @@
               <w:drawing>
                 <wp:inline xmlns:a="http://schemas.openxmlformats.org/drawingml/2006/main" xmlns:pic="http://schemas.openxmlformats.org/drawingml/2006/picture">
                   <wp:extent cx="3291840" cy="2286000"/>
-                  <wp:docPr id="21" name="Picture 21"/>
+                  <wp:docPr id="13" name="Picture 13"/>
                   <wp:cNvGraphicFramePr>
                     <a:graphicFrameLocks noChangeAspect="1"/>
                   </wp:cNvGraphicFramePr>
@@ -1077,11 +589,11 @@
                     <a:graphicData uri="http://schemas.openxmlformats.org/drawingml/2006/picture">
                       <pic:pic>
                         <pic:nvPicPr>
-                          <pic:cNvPr id="0" name="chart4.png"/>
+                          <pic:cNvPr id="0" name="chart2.png"/>
                           <pic:cNvPicPr/>
                         </pic:nvPicPr>
                         <pic:blipFill>
-                          <a:blip r:embed="rId14"/>
+                          <a:blip r:embed="rId12"/>
                           <a:stretch>
                             <a:fillRect/>
                           </a:stretch>
@@ -1143,213 +655,6 @@
         </w:tc>
       </w:tr>
     </w:tbl>
-    <w:p>
-      <w:pPr>
-        <w:spacing w:before="200" w:after="40"/>
-        <w:ind w:left="-480" w:right="-480"/>
-      </w:pPr>
-      <w:r>
-        <w:rPr>
-          <w:rFonts w:ascii="Footlight MT Light" w:hAnsi="Footlight MT Light"/>
-          <w:b/>
-          <w:color w:val="005BAA"/>
-          <w:sz w:val="24"/>
-        </w:rPr>
-        <w:t>Student Achievements</w:t>
-      </w:r>
-    </w:p>
-    <w:p>
-      <w:pPr>
-        <w:spacing w:before="40" w:after="0"/>
-        <w:ind w:left="-480" w:right="-480"/>
-      </w:pPr>
-      <w:r>
-        <w:rPr>
-          <w:rFonts w:ascii="Footlight MT Light" w:hAnsi="Footlight MT Light"/>
-          <w:b w:val="0"/>
-          <w:color w:val="A93639"/>
-          <w:sz w:val="24"/>
-        </w:rPr>
-        <w:t>Vaibhav Lakhani - Acknowledged by National Critical Information Infrastructure Protection Centre an organization of Government of India for reporting around 74 vulnerabilities (and still reporting them)</w:t>
-      </w:r>
-    </w:p>
-    <w:p>
-      <w:pPr>
-        <w:spacing w:before="40" w:after="0"/>
-        <w:ind w:left="-480" w:right="-480"/>
-      </w:pPr>
-      <w:r>
-        <w:rPr>
-          <w:rFonts w:ascii="Footlight MT Light" w:hAnsi="Footlight MT Light"/>
-          <w:b w:val="0"/>
-          <w:color w:val="A93639"/>
-          <w:sz w:val="24"/>
-        </w:rPr>
-        <w:t>Umag Somani - Selection of project idea based on “"Smart helmet with 5G enabled technology" for Indian Mobile Congress (IMC)</w:t>
-      </w:r>
-    </w:p>
-    <w:p>
-      <w:pPr>
-        <w:spacing w:before="200" w:after="40"/>
-        <w:ind w:left="-480" w:right="-480"/>
-      </w:pPr>
-      <w:r>
-        <w:rPr>
-          <w:rFonts w:ascii="Footlight MT Light" w:hAnsi="Footlight MT Light"/>
-          <w:b/>
-          <w:color w:val="005BAA"/>
-          <w:sz w:val="24"/>
-        </w:rPr>
-        <w:t>PhD Pursuing Faculties</w:t>
-      </w:r>
-    </w:p>
-    <w:p>
-      <w:pPr>
-        <w:spacing w:before="80" w:after="0"/>
-        <w:ind w:left="-480" w:right="-480"/>
-      </w:pPr>
-      <w:r>
-        <w:drawing>
-          <wp:inline xmlns:a="http://schemas.openxmlformats.org/drawingml/2006/main" xmlns:pic="http://schemas.openxmlformats.org/drawingml/2006/picture">
-            <wp:extent cx="72000" cy="72000"/>
-            <wp:docPr id="22" name="Picture 22"/>
-            <wp:cNvGraphicFramePr>
-              <a:graphicFrameLocks noChangeAspect="1"/>
-            </wp:cNvGraphicFramePr>
-            <a:graphic>
-              <a:graphicData uri="http://schemas.openxmlformats.org/drawingml/2006/picture">
-                <pic:pic>
-                  <pic:nvPicPr>
-                    <pic:cNvPr id="0" name="image.png"/>
-                    <pic:cNvPicPr/>
-                  </pic:nvPicPr>
-                  <pic:blipFill>
-                    <a:blip r:embed="rId10"/>
-                    <a:stretch>
-                      <a:fillRect/>
-                    </a:stretch>
-                  </pic:blipFill>
-                  <pic:spPr>
-                    <a:xfrm>
-                      <a:off x="0" y="0"/>
-                      <a:ext cx="72000" cy="72000"/>
-                    </a:xfrm>
-                    <a:prstGeom prst="rect"/>
-                  </pic:spPr>
-                </pic:pic>
-              </a:graphicData>
-            </a:graphic>
-          </wp:inline>
-        </w:drawing>
-      </w:r>
-      <w:r>
-        <w:rPr>
-          <w:rFonts w:ascii="Footlight MT Light" w:hAnsi="Footlight MT Light"/>
-          <w:b w:val="0"/>
-          <w:color w:val="A93639"/>
-          <w:sz w:val="24"/>
-        </w:rPr>
-        <w:t xml:space="preserve">   Mrs. Jyoti Wadmare</w:t>
-      </w:r>
-    </w:p>
-    <w:p>
-      <w:pPr>
-        <w:spacing w:before="80" w:after="0"/>
-        <w:ind w:left="-480" w:right="-480"/>
-      </w:pPr>
-      <w:r>
-        <w:drawing>
-          <wp:inline xmlns:a="http://schemas.openxmlformats.org/drawingml/2006/main" xmlns:pic="http://schemas.openxmlformats.org/drawingml/2006/picture">
-            <wp:extent cx="72000" cy="72000"/>
-            <wp:docPr id="23" name="Picture 23"/>
-            <wp:cNvGraphicFramePr>
-              <a:graphicFrameLocks noChangeAspect="1"/>
-            </wp:cNvGraphicFramePr>
-            <a:graphic>
-              <a:graphicData uri="http://schemas.openxmlformats.org/drawingml/2006/picture">
-                <pic:pic>
-                  <pic:nvPicPr>
-                    <pic:cNvPr id="0" name="image.png"/>
-                    <pic:cNvPicPr/>
-                  </pic:nvPicPr>
-                  <pic:blipFill>
-                    <a:blip r:embed="rId10"/>
-                    <a:stretch>
-                      <a:fillRect/>
-                    </a:stretch>
-                  </pic:blipFill>
-                  <pic:spPr>
-                    <a:xfrm>
-                      <a:off x="0" y="0"/>
-                      <a:ext cx="72000" cy="72000"/>
-                    </a:xfrm>
-                    <a:prstGeom prst="rect"/>
-                  </pic:spPr>
-                </pic:pic>
-              </a:graphicData>
-            </a:graphic>
-          </wp:inline>
-        </w:drawing>
-      </w:r>
-      <w:r>
-        <w:rPr>
-          <w:rFonts w:ascii="Footlight MT Light" w:hAnsi="Footlight MT Light"/>
-          <w:b w:val="0"/>
-          <w:color w:val="A93639"/>
-          <w:sz w:val="24"/>
-        </w:rPr>
-        <w:t xml:space="preserve">    Mrs. Shyamal Virnodkar</w:t>
-      </w:r>
-    </w:p>
-    <w:p>
-      <w:pPr>
-        <w:spacing w:before="80" w:after="0"/>
-        <w:ind w:left="-480" w:right="-480"/>
-      </w:pPr>
-      <w:r>
-        <w:drawing>
-          <wp:inline xmlns:a="http://schemas.openxmlformats.org/drawingml/2006/main" xmlns:pic="http://schemas.openxmlformats.org/drawingml/2006/picture">
-            <wp:extent cx="72000" cy="72000"/>
-            <wp:docPr id="24" name="Picture 24"/>
-            <wp:cNvGraphicFramePr>
-              <a:graphicFrameLocks noChangeAspect="1"/>
-            </wp:cNvGraphicFramePr>
-            <a:graphic>
-              <a:graphicData uri="http://schemas.openxmlformats.org/drawingml/2006/picture">
-                <pic:pic>
-                  <pic:nvPicPr>
-                    <pic:cNvPr id="0" name="image.png"/>
-                    <pic:cNvPicPr/>
-                  </pic:nvPicPr>
-                  <pic:blipFill>
-                    <a:blip r:embed="rId10"/>
-                    <a:stretch>
-                      <a:fillRect/>
-                    </a:stretch>
-                  </pic:blipFill>
-                  <pic:spPr>
-                    <a:xfrm>
-                      <a:off x="0" y="0"/>
-                      <a:ext cx="72000" cy="72000"/>
-                    </a:xfrm>
-                    <a:prstGeom prst="rect"/>
-                  </pic:spPr>
-                </pic:pic>
-              </a:graphicData>
-            </a:graphic>
-          </wp:inline>
-        </w:drawing>
-      </w:r>
-      <w:r>
-        <w:rPr>
-          <w:rFonts w:ascii="Footlight MT Light" w:hAnsi="Footlight MT Light"/>
-          <w:b w:val="0"/>
-          <w:color w:val="A93639"/>
-          <w:sz w:val="24"/>
-        </w:rPr>
-        <w:t xml:space="preserve">   Mrs. Sarita Ambadekar</w:t>
-      </w:r>
-    </w:p>
     <w:sectPr>
       <w:pgSz w:w="11906" w:h="16838"/>
       <w:pgMar w:top="568" w:right="1440" w:bottom="1440" w:left="1440" w:header="708" w:footer="708" w:gutter="0"/>

</xml_diff>

<commit_message>
Project Demo video added
</commit_message>
<xml_diff>
--- a/Files/newsletter/Newsletter.docx
+++ b/Files/newsletter/Newsletter.docx
@@ -99,7 +99,7 @@
           <w:color w:val="A93639"/>
           <w:sz w:val="36"/>
         </w:rPr>
-        <w:t>Academic Year 2020-2021</w:t>
+        <w:t xml:space="preserve">Academic Year </w:t>
       </w:r>
     </w:p>
     <w:p>
@@ -127,7 +127,7 @@
           <w:color w:val="A93639"/>
           <w:sz w:val="28"/>
         </w:rPr>
-        <w:t>For  Semester, Volume 1</w:t>
+        <w:t xml:space="preserve">For  Semester, Volume </w:t>
       </w:r>
     </w:p>
     <w:p>

</xml_diff>